<commit_message>
Added P1.docx almost complete
</commit_message>
<xml_diff>
--- a/Practica/P1/EntregableP1-FR-15_16.docx
+++ b/Practica/P1/EntregableP1-FR-15_16.docx
@@ -88,7 +88,7 @@
       <w:tblPr>
         <w:tblW w:w="8644" w:type="dxa"/>
         <w:jc w:val="left"/>
-        <w:tblInd w:w="-5" w:type="dxa"/>
+        <w:tblInd w:w="-10" w:type="dxa"/>
         <w:tblBorders>
           <w:top w:val="single" w:sz="4" w:space="0" w:color="000001"/>
           <w:left w:val="single" w:sz="4" w:space="0" w:color="000001"/>
@@ -99,7 +99,7 @@
         </w:tblBorders>
         <w:tblCellMar>
           <w:top w:w="0" w:type="dxa"/>
-          <w:left w:w="103" w:type="dxa"/>
+          <w:left w:w="98" w:type="dxa"/>
           <w:bottom w:w="0" w:type="dxa"/>
           <w:right w:w="108" w:type="dxa"/>
         </w:tblCellMar>
@@ -123,7 +123,7 @@
             </w:tcBorders>
             <w:shd w:fill="auto" w:val="clear"/>
             <w:tcMar>
-              <w:left w:w="103" w:type="dxa"/>
+              <w:left w:w="98" w:type="dxa"/>
             </w:tcMar>
           </w:tcPr>
           <w:p>
@@ -258,7 +258,7 @@
       <w:tblPr>
         <w:tblW w:w="8644" w:type="dxa"/>
         <w:jc w:val="left"/>
-        <w:tblInd w:w="-5" w:type="dxa"/>
+        <w:tblInd w:w="-10" w:type="dxa"/>
         <w:tblBorders>
           <w:top w:val="single" w:sz="4" w:space="0" w:color="000001"/>
           <w:left w:val="single" w:sz="4" w:space="0" w:color="000001"/>
@@ -269,7 +269,7 @@
         </w:tblBorders>
         <w:tblCellMar>
           <w:top w:w="0" w:type="dxa"/>
-          <w:left w:w="103" w:type="dxa"/>
+          <w:left w:w="98" w:type="dxa"/>
           <w:bottom w:w="0" w:type="dxa"/>
           <w:right w:w="108" w:type="dxa"/>
         </w:tblCellMar>
@@ -293,7 +293,7 @@
             </w:tcBorders>
             <w:shd w:fill="auto" w:val="clear"/>
             <w:tcMar>
-              <w:left w:w="103" w:type="dxa"/>
+              <w:left w:w="98" w:type="dxa"/>
             </w:tcMar>
           </w:tcPr>
           <w:p>
@@ -304,7 +304,13 @@
             </w:pPr>
             <w:r>
               <w:rPr/>
-              <w:t>$ ping 192.168.3.2</w:t>
+              <w:t xml:space="preserve">$ ping </w:t>
+            </w:r>
+            <w:bookmarkStart w:id="1" w:name="__DdeLink__360_519956183"/>
+            <w:bookmarkEnd w:id="1"/>
+            <w:r>
+              <w:rPr/>
+              <w:t>192.168.3.2</w:t>
             </w:r>
           </w:p>
           <w:p>
@@ -393,7 +399,7 @@
       <w:tblPr>
         <w:tblW w:w="8644" w:type="dxa"/>
         <w:jc w:val="left"/>
-        <w:tblInd w:w="-5" w:type="dxa"/>
+        <w:tblInd w:w="-10" w:type="dxa"/>
         <w:tblBorders>
           <w:top w:val="single" w:sz="4" w:space="0" w:color="000001"/>
           <w:left w:val="single" w:sz="4" w:space="0" w:color="000001"/>
@@ -404,7 +410,7 @@
         </w:tblBorders>
         <w:tblCellMar>
           <w:top w:w="0" w:type="dxa"/>
-          <w:left w:w="103" w:type="dxa"/>
+          <w:left w:w="98" w:type="dxa"/>
           <w:bottom w:w="0" w:type="dxa"/>
           <w:right w:w="108" w:type="dxa"/>
         </w:tblCellMar>
@@ -428,7 +434,7 @@
             </w:tcBorders>
             <w:shd w:fill="auto" w:val="clear"/>
             <w:tcMar>
-              <w:left w:w="103" w:type="dxa"/>
+              <w:left w:w="98" w:type="dxa"/>
             </w:tcMar>
           </w:tcPr>
           <w:p>
@@ -655,7 +661,7 @@
       <w:tblPr>
         <w:tblW w:w="8644" w:type="dxa"/>
         <w:jc w:val="left"/>
-        <w:tblInd w:w="-5" w:type="dxa"/>
+        <w:tblInd w:w="-10" w:type="dxa"/>
         <w:tblBorders>
           <w:top w:val="single" w:sz="4" w:space="0" w:color="000001"/>
           <w:left w:val="single" w:sz="4" w:space="0" w:color="000001"/>
@@ -666,7 +672,7 @@
         </w:tblBorders>
         <w:tblCellMar>
           <w:top w:w="0" w:type="dxa"/>
-          <w:left w:w="103" w:type="dxa"/>
+          <w:left w:w="98" w:type="dxa"/>
           <w:bottom w:w="0" w:type="dxa"/>
           <w:right w:w="108" w:type="dxa"/>
         </w:tblCellMar>
@@ -690,7 +696,7 @@
             </w:tcBorders>
             <w:shd w:fill="auto" w:val="clear"/>
             <w:tcMar>
-              <w:left w:w="103" w:type="dxa"/>
+              <w:left w:w="98" w:type="dxa"/>
             </w:tcMar>
           </w:tcPr>
           <w:p>
@@ -868,7 +874,7 @@
       <w:tblPr>
         <w:tblW w:w="8644" w:type="dxa"/>
         <w:jc w:val="left"/>
-        <w:tblInd w:w="-5" w:type="dxa"/>
+        <w:tblInd w:w="-10" w:type="dxa"/>
         <w:tblBorders>
           <w:top w:val="single" w:sz="4" w:space="0" w:color="000001"/>
           <w:left w:val="single" w:sz="4" w:space="0" w:color="000001"/>
@@ -879,7 +885,7 @@
         </w:tblBorders>
         <w:tblCellMar>
           <w:top w:w="0" w:type="dxa"/>
-          <w:left w:w="103" w:type="dxa"/>
+          <w:left w:w="98" w:type="dxa"/>
           <w:bottom w:w="0" w:type="dxa"/>
           <w:right w:w="108" w:type="dxa"/>
         </w:tblCellMar>
@@ -903,7 +909,7 @@
             </w:tcBorders>
             <w:shd w:fill="auto" w:val="clear"/>
             <w:tcMar>
-              <w:left w:w="103" w:type="dxa"/>
+              <w:left w:w="98" w:type="dxa"/>
             </w:tcMar>
           </w:tcPr>
           <w:p>
@@ -1069,7 +1075,7 @@
       <w:tblPr>
         <w:tblW w:w="8644" w:type="dxa"/>
         <w:jc w:val="left"/>
-        <w:tblInd w:w="-5" w:type="dxa"/>
+        <w:tblInd w:w="-10" w:type="dxa"/>
         <w:tblBorders>
           <w:top w:val="single" w:sz="4" w:space="0" w:color="000001"/>
           <w:left w:val="single" w:sz="4" w:space="0" w:color="000001"/>
@@ -1080,7 +1086,7 @@
         </w:tblBorders>
         <w:tblCellMar>
           <w:top w:w="0" w:type="dxa"/>
-          <w:left w:w="103" w:type="dxa"/>
+          <w:left w:w="98" w:type="dxa"/>
           <w:bottom w:w="0" w:type="dxa"/>
           <w:right w:w="108" w:type="dxa"/>
         </w:tblCellMar>
@@ -1104,7 +1110,7 @@
             </w:tcBorders>
             <w:shd w:fill="auto" w:val="clear"/>
             <w:tcMar>
-              <w:left w:w="103" w:type="dxa"/>
+              <w:left w:w="98" w:type="dxa"/>
             </w:tcMar>
           </w:tcPr>
           <w:p>
@@ -1115,14 +1121,36 @@
             </w:pPr>
             <w:r>
               <w:rPr/>
-              <w:t xml:space="preserve">a) # Porque el servicio ftp no funciona en modo </w:t>
+              <w:t xml:space="preserve">En el fichero </w:t>
             </w:r>
             <w:r>
               <w:rPr>
                 <w:i/>
                 <w:iCs/>
               </w:rPr>
-              <w:t>standalone</w:t>
+              <w:t>/etc/xinetd.d/vsftpd</w:t>
+            </w:r>
+            <w:r>
+              <w:rPr/>
+              <w:t>:</w:t>
+            </w:r>
+          </w:p>
+          <w:p>
+            <w:pPr>
+              <w:pStyle w:val="Normal"/>
+              <w:ind w:hanging="0"/>
+              <w:rPr/>
+            </w:pPr>
+            <w:r>
+              <w:rPr/>
+              <w:t xml:space="preserve">a) # Porque el servicio ftp no funciona en modo </w:t>
+            </w:r>
+            <w:r>
+              <w:rPr>
+                <w:i/>
+                <w:iCs/>
+              </w:rPr>
+              <w:t>standalone #</w:t>
             </w:r>
           </w:p>
           <w:p>
@@ -1158,7 +1186,7 @@
                 <w:i/>
                 <w:iCs/>
               </w:rPr>
-              <w:t xml:space="preserve"> anonymous</w:t>
+              <w:t xml:space="preserve"> anonymous #</w:t>
             </w:r>
           </w:p>
           <w:p>
@@ -1190,7 +1218,21 @@
                 <w:i w:val="false"/>
                 <w:iCs w:val="false"/>
               </w:rPr>
-              <w:t>c) # Por permitir cuentas locales para acceder al servicio</w:t>
+              <w:t>c) # Por permitir cuentas locales para acceder al servicio es suficiente quitar el # en frente a local_enable = YES #</w:t>
+            </w:r>
+          </w:p>
+          <w:p>
+            <w:pPr>
+              <w:pStyle w:val="Normal"/>
+              <w:ind w:hanging="0"/>
+              <w:rPr/>
+            </w:pPr>
+            <w:r>
+              <w:rPr>
+                <w:i w:val="false"/>
+                <w:iCs w:val="false"/>
+              </w:rPr>
+              <w:t>local_enable = YES</w:t>
             </w:r>
           </w:p>
           <w:p>
@@ -1204,7 +1246,38 @@
               </w:rPr>
             </w:pPr>
             <w:r>
-              <w:rPr/>
+              <w:rPr>
+                <w:i w:val="false"/>
+                <w:iCs w:val="false"/>
+              </w:rPr>
+            </w:r>
+          </w:p>
+          <w:p>
+            <w:pPr>
+              <w:pStyle w:val="Normal"/>
+              <w:ind w:hanging="0"/>
+              <w:rPr/>
+            </w:pPr>
+            <w:r>
+              <w:rPr>
+                <w:i w:val="false"/>
+                <w:iCs w:val="false"/>
+              </w:rPr>
+              <w:t>#Despues de cada modifica se debe reiniciar el servicio xinetd con:</w:t>
+            </w:r>
+          </w:p>
+          <w:p>
+            <w:pPr>
+              <w:pStyle w:val="Normal"/>
+              <w:ind w:hanging="0"/>
+              <w:rPr/>
+            </w:pPr>
+            <w:r>
+              <w:rPr>
+                <w:i w:val="false"/>
+                <w:iCs w:val="false"/>
+              </w:rPr>
+              <w:t>$ service xinetd restart</w:t>
             </w:r>
           </w:p>
         </w:tc>
@@ -1248,7 +1321,7 @@
       <w:tblPr>
         <w:tblW w:w="8644" w:type="dxa"/>
         <w:jc w:val="left"/>
-        <w:tblInd w:w="-5" w:type="dxa"/>
+        <w:tblInd w:w="-10" w:type="dxa"/>
         <w:tblBorders>
           <w:top w:val="single" w:sz="4" w:space="0" w:color="000001"/>
           <w:left w:val="single" w:sz="4" w:space="0" w:color="000001"/>
@@ -1259,7 +1332,7 @@
         </w:tblBorders>
         <w:tblCellMar>
           <w:top w:w="0" w:type="dxa"/>
-          <w:left w:w="103" w:type="dxa"/>
+          <w:left w:w="98" w:type="dxa"/>
           <w:bottom w:w="0" w:type="dxa"/>
           <w:right w:w="108" w:type="dxa"/>
         </w:tblCellMar>
@@ -1283,7 +1356,7 @@
             </w:tcBorders>
             <w:shd w:fill="auto" w:val="clear"/>
             <w:tcMar>
-              <w:left w:w="103" w:type="dxa"/>
+              <w:left w:w="98" w:type="dxa"/>
             </w:tcMar>
           </w:tcPr>
           <w:p>
@@ -1294,6 +1367,28 @@
             </w:pPr>
             <w:r>
               <w:rPr/>
+              <w:t>$ ftp 192.168.3.2</w:t>
+            </w:r>
+          </w:p>
+          <w:p>
+            <w:pPr>
+              <w:pStyle w:val="Normal"/>
+              <w:ind w:hanging="0"/>
+              <w:rPr/>
+            </w:pPr>
+            <w:r>
+              <w:rPr/>
+            </w:r>
+          </w:p>
+          <w:p>
+            <w:pPr>
+              <w:pStyle w:val="Normal"/>
+              <w:ind w:hanging="0"/>
+              <w:rPr/>
+            </w:pPr>
+            <w:r>
+              <w:rPr/>
+              <w:t>## Da completare con screen della connessione</w:t>
             </w:r>
           </w:p>
         </w:tc>
@@ -1351,7 +1446,7 @@
       <w:tblPr>
         <w:tblW w:w="8644" w:type="dxa"/>
         <w:jc w:val="left"/>
-        <w:tblInd w:w="-5" w:type="dxa"/>
+        <w:tblInd w:w="-10" w:type="dxa"/>
         <w:tblBorders>
           <w:top w:val="single" w:sz="4" w:space="0" w:color="000001"/>
           <w:left w:val="single" w:sz="4" w:space="0" w:color="000001"/>
@@ -1362,7 +1457,7 @@
         </w:tblBorders>
         <w:tblCellMar>
           <w:top w:w="0" w:type="dxa"/>
-          <w:left w:w="103" w:type="dxa"/>
+          <w:left w:w="98" w:type="dxa"/>
           <w:bottom w:w="0" w:type="dxa"/>
           <w:right w:w="108" w:type="dxa"/>
         </w:tblCellMar>
@@ -1386,7 +1481,7 @@
             </w:tcBorders>
             <w:shd w:fill="auto" w:val="clear"/>
             <w:tcMar>
-              <w:left w:w="103" w:type="dxa"/>
+              <w:left w:w="98" w:type="dxa"/>
             </w:tcMar>
           </w:tcPr>
           <w:p>
@@ -1397,6 +1492,110 @@
             </w:pPr>
             <w:r>
               <w:rPr/>
+              <w:t xml:space="preserve">#En el fichero </w:t>
+            </w:r>
+            <w:r>
+              <w:rPr>
+                <w:i/>
+                <w:iCs/>
+              </w:rPr>
+              <w:t>/etc/xinetd.d/vsftpd</w:t>
+            </w:r>
+            <w:r>
+              <w:rPr/>
+              <w:t xml:space="preserve"> vamos a descomentar:</w:t>
+            </w:r>
+          </w:p>
+          <w:p>
+            <w:pPr>
+              <w:pStyle w:val="Normal"/>
+              <w:ind w:hanging="0"/>
+              <w:rPr/>
+            </w:pPr>
+            <w:r>
+              <w:rPr/>
+              <w:t>chroot_list_enable=YES</w:t>
+            </w:r>
+          </w:p>
+          <w:p>
+            <w:pPr>
+              <w:pStyle w:val="Normal"/>
+              <w:ind w:hanging="0"/>
+              <w:rPr/>
+            </w:pPr>
+            <w:r>
+              <w:rPr/>
+              <w:t>chroot_list_file=/etc/vsftpd.chroot_list</w:t>
+            </w:r>
+          </w:p>
+          <w:p>
+            <w:pPr>
+              <w:pStyle w:val="Normal"/>
+              <w:ind w:hanging="0"/>
+              <w:rPr/>
+            </w:pPr>
+            <w:r>
+              <w:rPr/>
+            </w:r>
+          </w:p>
+          <w:p>
+            <w:pPr>
+              <w:pStyle w:val="Normal"/>
+              <w:ind w:hanging="0"/>
+              <w:rPr/>
+            </w:pPr>
+            <w:r>
+              <w:rPr/>
+              <w:t># Voy a crear el fichero “/etc/vsftpd.chroot_list” y añadir el usuario creado:</w:t>
+            </w:r>
+          </w:p>
+          <w:p>
+            <w:pPr>
+              <w:pStyle w:val="Normal"/>
+              <w:ind w:hanging="0"/>
+              <w:rPr/>
+            </w:pPr>
+            <w:r>
+              <w:rPr/>
+              <w:t>$ echo 'telemaco' &gt; /etc/vsftpd.chroot_list</w:t>
+            </w:r>
+          </w:p>
+          <w:p>
+            <w:pPr>
+              <w:pStyle w:val="Normal"/>
+              <w:ind w:hanging="0"/>
+              <w:rPr/>
+            </w:pPr>
+            <w:r>
+              <w:rPr/>
+            </w:r>
+          </w:p>
+          <w:p>
+            <w:pPr>
+              <w:pStyle w:val="Normal"/>
+              <w:ind w:hanging="0"/>
+              <w:rPr/>
+            </w:pPr>
+            <w:r>
+              <w:rPr/>
+              <w:t xml:space="preserve"># </w:t>
+            </w:r>
+            <w:bookmarkStart w:id="2" w:name="__DdeLink__161_816508949"/>
+            <w:r>
+              <w:rPr/>
+              <w:t>Reinicio el servicio xinetd</w:t>
+            </w:r>
+          </w:p>
+          <w:p>
+            <w:pPr>
+              <w:pStyle w:val="Normal"/>
+              <w:ind w:hanging="0"/>
+              <w:rPr/>
+            </w:pPr>
+            <w:bookmarkEnd w:id="2"/>
+            <w:r>
+              <w:rPr/>
+              <w:t>$ service xinetd restart</w:t>
             </w:r>
           </w:p>
         </w:tc>
@@ -1440,7 +1639,7 @@
       <w:tblPr>
         <w:tblW w:w="8644" w:type="dxa"/>
         <w:jc w:val="left"/>
-        <w:tblInd w:w="-5" w:type="dxa"/>
+        <w:tblInd w:w="-10" w:type="dxa"/>
         <w:tblBorders>
           <w:top w:val="single" w:sz="4" w:space="0" w:color="000001"/>
           <w:left w:val="single" w:sz="4" w:space="0" w:color="000001"/>
@@ -1451,7 +1650,7 @@
         </w:tblBorders>
         <w:tblCellMar>
           <w:top w:w="0" w:type="dxa"/>
-          <w:left w:w="103" w:type="dxa"/>
+          <w:left w:w="98" w:type="dxa"/>
           <w:bottom w:w="0" w:type="dxa"/>
           <w:right w:w="108" w:type="dxa"/>
         </w:tblCellMar>
@@ -1475,7 +1674,7 @@
             </w:tcBorders>
             <w:shd w:fill="auto" w:val="clear"/>
             <w:tcMar>
-              <w:left w:w="103" w:type="dxa"/>
+              <w:left w:w="98" w:type="dxa"/>
             </w:tcMar>
           </w:tcPr>
           <w:p>
@@ -1486,6 +1685,61 @@
             </w:pPr>
             <w:r>
               <w:rPr/>
+              <w:t xml:space="preserve">#En el fichero </w:t>
+            </w:r>
+            <w:r>
+              <w:rPr>
+                <w:i/>
+                <w:iCs/>
+              </w:rPr>
+              <w:t>/etc/xinetd.d/vsftpd</w:t>
+            </w:r>
+            <w:r>
+              <w:rPr/>
+              <w:t xml:space="preserve"> vamos a descomentar:</w:t>
+            </w:r>
+          </w:p>
+          <w:p>
+            <w:pPr>
+              <w:pStyle w:val="Normal"/>
+              <w:ind w:hanging="0"/>
+              <w:rPr/>
+            </w:pPr>
+            <w:r>
+              <w:rPr/>
+              <w:t>write_enable=YES</w:t>
+            </w:r>
+          </w:p>
+          <w:p>
+            <w:pPr>
+              <w:pStyle w:val="Normal"/>
+              <w:ind w:hanging="0"/>
+              <w:rPr/>
+            </w:pPr>
+            <w:r>
+              <w:rPr/>
+            </w:r>
+          </w:p>
+          <w:p>
+            <w:pPr>
+              <w:pStyle w:val="Normal"/>
+              <w:ind w:hanging="0"/>
+              <w:rPr/>
+            </w:pPr>
+            <w:r>
+              <w:rPr/>
+              <w:t>#Reinicio el servicio xinetd</w:t>
+            </w:r>
+          </w:p>
+          <w:p>
+            <w:pPr>
+              <w:pStyle w:val="Normal"/>
+              <w:ind w:hanging="0"/>
+              <w:rPr/>
+            </w:pPr>
+            <w:r>
+              <w:rPr/>
+              <w:t>$ service xinetd restart</w:t>
             </w:r>
           </w:p>
         </w:tc>
@@ -1573,7 +1827,7 @@
       <w:tblPr>
         <w:tblW w:w="8644" w:type="dxa"/>
         <w:jc w:val="left"/>
-        <w:tblInd w:w="-5" w:type="dxa"/>
+        <w:tblInd w:w="-10" w:type="dxa"/>
         <w:tblBorders>
           <w:top w:val="single" w:sz="4" w:space="0" w:color="000001"/>
           <w:left w:val="single" w:sz="4" w:space="0" w:color="000001"/>
@@ -1584,7 +1838,7 @@
         </w:tblBorders>
         <w:tblCellMar>
           <w:top w:w="0" w:type="dxa"/>
-          <w:left w:w="103" w:type="dxa"/>
+          <w:left w:w="98" w:type="dxa"/>
           <w:bottom w:w="0" w:type="dxa"/>
           <w:right w:w="108" w:type="dxa"/>
         </w:tblCellMar>
@@ -1608,14 +1862,18 @@
             </w:tcBorders>
             <w:shd w:fill="auto" w:val="clear"/>
             <w:tcMar>
-              <w:left w:w="103" w:type="dxa"/>
+              <w:left w:w="98" w:type="dxa"/>
             </w:tcMar>
           </w:tcPr>
           <w:p>
             <w:pPr>
               <w:pStyle w:val="Normal"/>
               <w:ind w:hanging="0"/>
-              <w:rPr/>
+              <w:rPr>
+                <w:i w:val="false"/>
+                <w:i w:val="false"/>
+                <w:iCs w:val="false"/>
+              </w:rPr>
             </w:pPr>
             <w:r>
               <w:rPr/>
@@ -1673,7 +1931,7 @@
       <w:tblPr>
         <w:tblW w:w="8644" w:type="dxa"/>
         <w:jc w:val="left"/>
-        <w:tblInd w:w="-5" w:type="dxa"/>
+        <w:tblInd w:w="-10" w:type="dxa"/>
         <w:tblBorders>
           <w:top w:val="single" w:sz="4" w:space="0" w:color="000001"/>
           <w:left w:val="single" w:sz="4" w:space="0" w:color="000001"/>
@@ -1684,7 +1942,7 @@
         </w:tblBorders>
         <w:tblCellMar>
           <w:top w:w="0" w:type="dxa"/>
-          <w:left w:w="103" w:type="dxa"/>
+          <w:left w:w="98" w:type="dxa"/>
           <w:bottom w:w="0" w:type="dxa"/>
           <w:right w:w="108" w:type="dxa"/>
         </w:tblCellMar>
@@ -1708,7 +1966,7 @@
             </w:tcBorders>
             <w:shd w:fill="auto" w:val="clear"/>
             <w:tcMar>
-              <w:left w:w="103" w:type="dxa"/>
+              <w:left w:w="98" w:type="dxa"/>
             </w:tcMar>
           </w:tcPr>
           <w:p>
@@ -1719,6 +1977,91 @@
             </w:pPr>
             <w:r>
               <w:rPr/>
+              <w:t># En el fichero “</w:t>
+            </w:r>
+            <w:r>
+              <w:rPr>
+                <w:i/>
+                <w:iCs/>
+              </w:rPr>
+              <w:t>/etc/apache2/ports.conf</w:t>
+            </w:r>
+            <w:r>
+              <w:rPr>
+                <w:i w:val="false"/>
+                <w:iCs w:val="false"/>
+              </w:rPr>
+              <w:t>” vamos a modificar la linea</w:t>
+            </w:r>
+          </w:p>
+          <w:p>
+            <w:pPr>
+              <w:pStyle w:val="Normal"/>
+              <w:ind w:hanging="0"/>
+              <w:rPr/>
+            </w:pPr>
+            <w:r>
+              <w:rPr>
+                <w:i w:val="false"/>
+                <w:iCs w:val="false"/>
+              </w:rPr>
+              <w:t>Listen 80</w:t>
+            </w:r>
+          </w:p>
+          <w:p>
+            <w:pPr>
+              <w:pStyle w:val="Normal"/>
+              <w:ind w:hanging="0"/>
+              <w:rPr/>
+            </w:pPr>
+            <w:r>
+              <w:rPr>
+                <w:i w:val="false"/>
+                <w:iCs w:val="false"/>
+              </w:rPr>
+              <w:t># a</w:t>
+            </w:r>
+          </w:p>
+          <w:p>
+            <w:pPr>
+              <w:pStyle w:val="Normal"/>
+              <w:ind w:hanging="0"/>
+              <w:rPr/>
+            </w:pPr>
+            <w:r>
+              <w:rPr>
+                <w:i w:val="false"/>
+                <w:iCs w:val="false"/>
+              </w:rPr>
+              <w:t>Listen 8080</w:t>
+            </w:r>
+          </w:p>
+          <w:p>
+            <w:pPr>
+              <w:pStyle w:val="Normal"/>
+              <w:ind w:hanging="0"/>
+              <w:rPr/>
+            </w:pPr>
+            <w:r>
+              <w:rPr>
+                <w:i w:val="false"/>
+                <w:iCs w:val="false"/>
+              </w:rPr>
+              <w:t># y despues vamos a reiniciar el servicio de apache2</w:t>
+            </w:r>
+          </w:p>
+          <w:p>
+            <w:pPr>
+              <w:pStyle w:val="Normal"/>
+              <w:ind w:hanging="0"/>
+              <w:rPr/>
+            </w:pPr>
+            <w:r>
+              <w:rPr>
+                <w:i w:val="false"/>
+                <w:iCs w:val="false"/>
+              </w:rPr>
+              <w:t>$ service apache2 restart</w:t>
             </w:r>
           </w:p>
         </w:tc>
@@ -1796,7 +2139,7 @@
       <w:tblPr>
         <w:tblW w:w="8644" w:type="dxa"/>
         <w:jc w:val="left"/>
-        <w:tblInd w:w="-5" w:type="dxa"/>
+        <w:tblInd w:w="-10" w:type="dxa"/>
         <w:tblBorders>
           <w:top w:val="single" w:sz="4" w:space="0" w:color="000001"/>
           <w:left w:val="single" w:sz="4" w:space="0" w:color="000001"/>
@@ -1807,7 +2150,7 @@
         </w:tblBorders>
         <w:tblCellMar>
           <w:top w:w="0" w:type="dxa"/>
-          <w:left w:w="103" w:type="dxa"/>
+          <w:left w:w="98" w:type="dxa"/>
           <w:bottom w:w="0" w:type="dxa"/>
           <w:right w:w="108" w:type="dxa"/>
         </w:tblCellMar>
@@ -1831,7 +2174,7 @@
             </w:tcBorders>
             <w:shd w:fill="auto" w:val="clear"/>
             <w:tcMar>
-              <w:left w:w="103" w:type="dxa"/>
+              <w:left w:w="98" w:type="dxa"/>
             </w:tcMar>
           </w:tcPr>
           <w:p>
@@ -1890,7 +2233,7 @@
       <w:fldChar w:fldCharType="separate"/>
     </w:r>
     <w:r>
-      <w:t>3</w:t>
+      <w:t>1</w:t>
     </w:r>
     <w:r>
       <w:fldChar w:fldCharType="end"/>
@@ -1926,8 +2269,8 @@
     </w:tblPr>
     <w:tblGrid>
       <w:gridCol w:w="3126"/>
-      <w:gridCol w:w="2788"/>
-      <w:gridCol w:w="2806"/>
+      <w:gridCol w:w="2787"/>
+      <w:gridCol w:w="2807"/>
     </w:tblGrid>
     <w:tr>
       <w:trPr/>
@@ -2006,7 +2349,7 @@
       </w:tc>
       <w:tc>
         <w:tcPr>
-          <w:tcW w:w="2788" w:type="dxa"/>
+          <w:tcW w:w="2787" w:type="dxa"/>
           <w:tcBorders/>
           <w:shd w:fill="auto" w:val="clear"/>
           <w:vAlign w:val="center"/>
@@ -2060,7 +2403,7 @@
       </w:tc>
       <w:tc>
         <w:tcPr>
-          <w:tcW w:w="2806" w:type="dxa"/>
+          <w:tcW w:w="2807" w:type="dxa"/>
           <w:tcBorders/>
           <w:shd w:fill="auto" w:val="clear"/>
           <w:vAlign w:val="center"/>
@@ -3651,6 +3994,13 @@
       <w:lang w:val="en-US"/>
     </w:rPr>
   </w:style>
+  <w:style w:type="character" w:styleId="ListLabel6">
+    <w:name w:val="ListLabel 6"/>
+    <w:qFormat/>
+    <w:rPr>
+      <w:lang w:val="en-US"/>
+    </w:rPr>
+  </w:style>
   <w:style w:type="paragraph" w:styleId="Titolo">
     <w:name w:val="Titolo"/>
     <w:basedOn w:val="Normal"/>

</xml_diff>

<commit_message>
Updated folder's content to laterst version
</commit_message>
<xml_diff>
--- a/Practica/P1/EntregableP1-FR-15_16.docx
+++ b/Practica/P1/EntregableP1-FR-15_16.docx
@@ -88,7 +88,7 @@
       <w:tblPr>
         <w:tblW w:w="8644" w:type="dxa"/>
         <w:jc w:val="left"/>
-        <w:tblInd w:w="-10" w:type="dxa"/>
+        <w:tblInd w:w="-15" w:type="dxa"/>
         <w:tblBorders>
           <w:top w:val="single" w:sz="4" w:space="0" w:color="000001"/>
           <w:left w:val="single" w:sz="4" w:space="0" w:color="000001"/>
@@ -99,7 +99,7 @@
         </w:tblBorders>
         <w:tblCellMar>
           <w:top w:w="0" w:type="dxa"/>
-          <w:left w:w="98" w:type="dxa"/>
+          <w:left w:w="93" w:type="dxa"/>
           <w:bottom w:w="0" w:type="dxa"/>
           <w:right w:w="108" w:type="dxa"/>
         </w:tblCellMar>
@@ -123,7 +123,7 @@
             </w:tcBorders>
             <w:shd w:fill="auto" w:val="clear"/>
             <w:tcMar>
-              <w:left w:w="98" w:type="dxa"/>
+              <w:left w:w="93" w:type="dxa"/>
             </w:tcMar>
           </w:tcPr>
           <w:p>
@@ -258,7 +258,7 @@
       <w:tblPr>
         <w:tblW w:w="8644" w:type="dxa"/>
         <w:jc w:val="left"/>
-        <w:tblInd w:w="-10" w:type="dxa"/>
+        <w:tblInd w:w="-15" w:type="dxa"/>
         <w:tblBorders>
           <w:top w:val="single" w:sz="4" w:space="0" w:color="000001"/>
           <w:left w:val="single" w:sz="4" w:space="0" w:color="000001"/>
@@ -269,7 +269,7 @@
         </w:tblBorders>
         <w:tblCellMar>
           <w:top w:w="0" w:type="dxa"/>
-          <w:left w:w="98" w:type="dxa"/>
+          <w:left w:w="93" w:type="dxa"/>
           <w:bottom w:w="0" w:type="dxa"/>
           <w:right w:w="108" w:type="dxa"/>
         </w:tblCellMar>
@@ -293,7 +293,7 @@
             </w:tcBorders>
             <w:shd w:fill="auto" w:val="clear"/>
             <w:tcMar>
-              <w:left w:w="98" w:type="dxa"/>
+              <w:left w:w="93" w:type="dxa"/>
             </w:tcMar>
           </w:tcPr>
           <w:p>
@@ -399,7 +399,7 @@
       <w:tblPr>
         <w:tblW w:w="8644" w:type="dxa"/>
         <w:jc w:val="left"/>
-        <w:tblInd w:w="-10" w:type="dxa"/>
+        <w:tblInd w:w="-15" w:type="dxa"/>
         <w:tblBorders>
           <w:top w:val="single" w:sz="4" w:space="0" w:color="000001"/>
           <w:left w:val="single" w:sz="4" w:space="0" w:color="000001"/>
@@ -410,7 +410,7 @@
         </w:tblBorders>
         <w:tblCellMar>
           <w:top w:w="0" w:type="dxa"/>
-          <w:left w:w="98" w:type="dxa"/>
+          <w:left w:w="93" w:type="dxa"/>
           <w:bottom w:w="0" w:type="dxa"/>
           <w:right w:w="108" w:type="dxa"/>
         </w:tblCellMar>
@@ -434,7 +434,7 @@
             </w:tcBorders>
             <w:shd w:fill="auto" w:val="clear"/>
             <w:tcMar>
-              <w:left w:w="98" w:type="dxa"/>
+              <w:left w:w="93" w:type="dxa"/>
             </w:tcMar>
           </w:tcPr>
           <w:p>
@@ -661,7 +661,7 @@
       <w:tblPr>
         <w:tblW w:w="8644" w:type="dxa"/>
         <w:jc w:val="left"/>
-        <w:tblInd w:w="-10" w:type="dxa"/>
+        <w:tblInd w:w="-15" w:type="dxa"/>
         <w:tblBorders>
           <w:top w:val="single" w:sz="4" w:space="0" w:color="000001"/>
           <w:left w:val="single" w:sz="4" w:space="0" w:color="000001"/>
@@ -672,7 +672,7 @@
         </w:tblBorders>
         <w:tblCellMar>
           <w:top w:w="0" w:type="dxa"/>
-          <w:left w:w="98" w:type="dxa"/>
+          <w:left w:w="93" w:type="dxa"/>
           <w:bottom w:w="0" w:type="dxa"/>
           <w:right w:w="108" w:type="dxa"/>
         </w:tblCellMar>
@@ -696,7 +696,7 @@
             </w:tcBorders>
             <w:shd w:fill="auto" w:val="clear"/>
             <w:tcMar>
-              <w:left w:w="98" w:type="dxa"/>
+              <w:left w:w="93" w:type="dxa"/>
             </w:tcMar>
           </w:tcPr>
           <w:p>
@@ -874,7 +874,7 @@
       <w:tblPr>
         <w:tblW w:w="8644" w:type="dxa"/>
         <w:jc w:val="left"/>
-        <w:tblInd w:w="-10" w:type="dxa"/>
+        <w:tblInd w:w="-15" w:type="dxa"/>
         <w:tblBorders>
           <w:top w:val="single" w:sz="4" w:space="0" w:color="000001"/>
           <w:left w:val="single" w:sz="4" w:space="0" w:color="000001"/>
@@ -885,7 +885,7 @@
         </w:tblBorders>
         <w:tblCellMar>
           <w:top w:w="0" w:type="dxa"/>
-          <w:left w:w="98" w:type="dxa"/>
+          <w:left w:w="93" w:type="dxa"/>
           <w:bottom w:w="0" w:type="dxa"/>
           <w:right w:w="108" w:type="dxa"/>
         </w:tblCellMar>
@@ -909,7 +909,7 @@
             </w:tcBorders>
             <w:shd w:fill="auto" w:val="clear"/>
             <w:tcMar>
-              <w:left w:w="98" w:type="dxa"/>
+              <w:left w:w="93" w:type="dxa"/>
             </w:tcMar>
           </w:tcPr>
           <w:p>
@@ -1075,7 +1075,7 @@
       <w:tblPr>
         <w:tblW w:w="8644" w:type="dxa"/>
         <w:jc w:val="left"/>
-        <w:tblInd w:w="-10" w:type="dxa"/>
+        <w:tblInd w:w="-15" w:type="dxa"/>
         <w:tblBorders>
           <w:top w:val="single" w:sz="4" w:space="0" w:color="000001"/>
           <w:left w:val="single" w:sz="4" w:space="0" w:color="000001"/>
@@ -1086,7 +1086,7 @@
         </w:tblBorders>
         <w:tblCellMar>
           <w:top w:w="0" w:type="dxa"/>
-          <w:left w:w="98" w:type="dxa"/>
+          <w:left w:w="93" w:type="dxa"/>
           <w:bottom w:w="0" w:type="dxa"/>
           <w:right w:w="108" w:type="dxa"/>
         </w:tblCellMar>
@@ -1110,7 +1110,7 @@
             </w:tcBorders>
             <w:shd w:fill="auto" w:val="clear"/>
             <w:tcMar>
-              <w:left w:w="98" w:type="dxa"/>
+              <w:left w:w="93" w:type="dxa"/>
             </w:tcMar>
           </w:tcPr>
           <w:p>
@@ -1128,7 +1128,14 @@
                 <w:i/>
                 <w:iCs/>
               </w:rPr>
-              <w:t>/etc/xinetd.d/vsftpd</w:t>
+              <w:t>/etc/vsftpd.</w:t>
+            </w:r>
+            <w:r>
+              <w:rPr>
+                <w:i/>
+                <w:iCs/>
+              </w:rPr>
+              <w:t>conf</w:t>
             </w:r>
             <w:r>
               <w:rPr/>
@@ -1321,7 +1328,7 @@
       <w:tblPr>
         <w:tblW w:w="8644" w:type="dxa"/>
         <w:jc w:val="left"/>
-        <w:tblInd w:w="-10" w:type="dxa"/>
+        <w:tblInd w:w="-15" w:type="dxa"/>
         <w:tblBorders>
           <w:top w:val="single" w:sz="4" w:space="0" w:color="000001"/>
           <w:left w:val="single" w:sz="4" w:space="0" w:color="000001"/>
@@ -1332,7 +1339,7 @@
         </w:tblBorders>
         <w:tblCellMar>
           <w:top w:w="0" w:type="dxa"/>
-          <w:left w:w="98" w:type="dxa"/>
+          <w:left w:w="93" w:type="dxa"/>
           <w:bottom w:w="0" w:type="dxa"/>
           <w:right w:w="108" w:type="dxa"/>
         </w:tblCellMar>
@@ -1356,7 +1363,7 @@
             </w:tcBorders>
             <w:shd w:fill="auto" w:val="clear"/>
             <w:tcMar>
-              <w:left w:w="98" w:type="dxa"/>
+              <w:left w:w="93" w:type="dxa"/>
             </w:tcMar>
           </w:tcPr>
           <w:p>
@@ -1446,7 +1453,7 @@
       <w:tblPr>
         <w:tblW w:w="8644" w:type="dxa"/>
         <w:jc w:val="left"/>
-        <w:tblInd w:w="-10" w:type="dxa"/>
+        <w:tblInd w:w="-15" w:type="dxa"/>
         <w:tblBorders>
           <w:top w:val="single" w:sz="4" w:space="0" w:color="000001"/>
           <w:left w:val="single" w:sz="4" w:space="0" w:color="000001"/>
@@ -1457,7 +1464,7 @@
         </w:tblBorders>
         <w:tblCellMar>
           <w:top w:w="0" w:type="dxa"/>
-          <w:left w:w="98" w:type="dxa"/>
+          <w:left w:w="93" w:type="dxa"/>
           <w:bottom w:w="0" w:type="dxa"/>
           <w:right w:w="108" w:type="dxa"/>
         </w:tblCellMar>
@@ -1481,7 +1488,7 @@
             </w:tcBorders>
             <w:shd w:fill="auto" w:val="clear"/>
             <w:tcMar>
-              <w:left w:w="98" w:type="dxa"/>
+              <w:left w:w="93" w:type="dxa"/>
             </w:tcMar>
           </w:tcPr>
           <w:p>
@@ -1499,7 +1506,14 @@
                 <w:i/>
                 <w:iCs/>
               </w:rPr>
-              <w:t>/etc/xinetd.d/vsftpd</w:t>
+              <w:t>/etc/vsftpd.</w:t>
+            </w:r>
+            <w:r>
+              <w:rPr>
+                <w:i/>
+                <w:iCs/>
+              </w:rPr>
+              <w:t>conf</w:t>
             </w:r>
             <w:r>
               <w:rPr/>
@@ -1639,7 +1653,7 @@
       <w:tblPr>
         <w:tblW w:w="8644" w:type="dxa"/>
         <w:jc w:val="left"/>
-        <w:tblInd w:w="-10" w:type="dxa"/>
+        <w:tblInd w:w="-15" w:type="dxa"/>
         <w:tblBorders>
           <w:top w:val="single" w:sz="4" w:space="0" w:color="000001"/>
           <w:left w:val="single" w:sz="4" w:space="0" w:color="000001"/>
@@ -1650,7 +1664,7 @@
         </w:tblBorders>
         <w:tblCellMar>
           <w:top w:w="0" w:type="dxa"/>
-          <w:left w:w="98" w:type="dxa"/>
+          <w:left w:w="93" w:type="dxa"/>
           <w:bottom w:w="0" w:type="dxa"/>
           <w:right w:w="108" w:type="dxa"/>
         </w:tblCellMar>
@@ -1674,7 +1688,7 @@
             </w:tcBorders>
             <w:shd w:fill="auto" w:val="clear"/>
             <w:tcMar>
-              <w:left w:w="98" w:type="dxa"/>
+              <w:left w:w="93" w:type="dxa"/>
             </w:tcMar>
           </w:tcPr>
           <w:p>
@@ -1827,7 +1841,7 @@
       <w:tblPr>
         <w:tblW w:w="8644" w:type="dxa"/>
         <w:jc w:val="left"/>
-        <w:tblInd w:w="-10" w:type="dxa"/>
+        <w:tblInd w:w="-15" w:type="dxa"/>
         <w:tblBorders>
           <w:top w:val="single" w:sz="4" w:space="0" w:color="000001"/>
           <w:left w:val="single" w:sz="4" w:space="0" w:color="000001"/>
@@ -1838,7 +1852,7 @@
         </w:tblBorders>
         <w:tblCellMar>
           <w:top w:w="0" w:type="dxa"/>
-          <w:left w:w="98" w:type="dxa"/>
+          <w:left w:w="93" w:type="dxa"/>
           <w:bottom w:w="0" w:type="dxa"/>
           <w:right w:w="108" w:type="dxa"/>
         </w:tblCellMar>
@@ -1862,7 +1876,7 @@
             </w:tcBorders>
             <w:shd w:fill="auto" w:val="clear"/>
             <w:tcMar>
-              <w:left w:w="98" w:type="dxa"/>
+              <w:left w:w="93" w:type="dxa"/>
             </w:tcMar>
           </w:tcPr>
           <w:p>
@@ -1876,7 +1890,260 @@
               </w:rPr>
             </w:pPr>
             <w:r>
-              <w:rPr/>
+              <w:rPr>
+                <w:i w:val="false"/>
+                <w:iCs w:val="false"/>
+              </w:rPr>
+              <w:t>#Despues de haber instalado apache2 via:</w:t>
+            </w:r>
+          </w:p>
+          <w:p>
+            <w:pPr>
+              <w:pStyle w:val="Normal"/>
+              <w:ind w:hanging="0"/>
+              <w:rPr>
+                <w:i w:val="false"/>
+                <w:i w:val="false"/>
+                <w:iCs w:val="false"/>
+              </w:rPr>
+            </w:pPr>
+            <w:r>
+              <w:rPr>
+                <w:i w:val="false"/>
+                <w:iCs w:val="false"/>
+              </w:rPr>
+              <w:t>$ apt-get install apache2 apache2-doc</w:t>
+            </w:r>
+          </w:p>
+          <w:p>
+            <w:pPr>
+              <w:pStyle w:val="Normal"/>
+              <w:ind w:hanging="0"/>
+              <w:rPr>
+                <w:i w:val="false"/>
+                <w:i w:val="false"/>
+                <w:iCs w:val="false"/>
+              </w:rPr>
+            </w:pPr>
+            <w:r>
+              <w:rPr>
+                <w:i w:val="false"/>
+                <w:iCs w:val="false"/>
+              </w:rPr>
+            </w:r>
+          </w:p>
+          <w:p>
+            <w:pPr>
+              <w:pStyle w:val="Normal"/>
+              <w:ind w:hanging="0"/>
+              <w:rPr>
+                <w:i w:val="false"/>
+                <w:i w:val="false"/>
+                <w:iCs w:val="false"/>
+              </w:rPr>
+            </w:pPr>
+            <w:r>
+              <w:rPr>
+                <w:i w:val="false"/>
+                <w:iCs w:val="false"/>
+              </w:rPr>
+              <w:t># y haber comprobado que puedo acceder a la pagina:</w:t>
+            </w:r>
+          </w:p>
+          <w:p>
+            <w:pPr>
+              <w:pStyle w:val="Normal"/>
+              <w:ind w:hanging="0"/>
+              <w:rPr>
+                <w:i w:val="false"/>
+                <w:i w:val="false"/>
+                <w:iCs w:val="false"/>
+              </w:rPr>
+            </w:pPr>
+            <w:hyperlink r:id="rId2">
+              <w:r>
+                <w:rPr>
+                  <w:rStyle w:val="CollegamentoInternet"/>
+                  <w:i w:val="false"/>
+                  <w:iCs w:val="false"/>
+                </w:rPr>
+                <w:t>http://localhost</w:t>
+              </w:r>
+            </w:hyperlink>
+          </w:p>
+          <w:p>
+            <w:pPr>
+              <w:pStyle w:val="Normal"/>
+              <w:ind w:hanging="0"/>
+              <w:rPr>
+                <w:i w:val="false"/>
+                <w:i w:val="false"/>
+                <w:iCs w:val="false"/>
+              </w:rPr>
+            </w:pPr>
+            <w:r>
+              <w:rPr>
+                <w:i w:val="false"/>
+                <w:iCs w:val="false"/>
+              </w:rPr>
+            </w:r>
+          </w:p>
+          <w:p>
+            <w:pPr>
+              <w:pStyle w:val="Normal"/>
+              <w:ind w:hanging="0"/>
+              <w:rPr>
+                <w:i w:val="false"/>
+                <w:i w:val="false"/>
+                <w:iCs w:val="false"/>
+              </w:rPr>
+            </w:pPr>
+            <w:r>
+              <w:rPr>
+                <w:i w:val="false"/>
+                <w:iCs w:val="false"/>
+              </w:rPr>
+              <w:t xml:space="preserve"># Modifico el fichero </w:t>
+            </w:r>
+            <w:r>
+              <w:rPr>
+                <w:i/>
+                <w:iCs/>
+              </w:rPr>
+              <w:t xml:space="preserve">/var/www/index.html </w:t>
+            </w:r>
+            <w:r>
+              <w:rPr>
+                <w:i w:val="false"/>
+                <w:iCs w:val="false"/>
+              </w:rPr>
+              <w:t>como deseo (modificando el titulo por ejemplo o añadendo una linea):</w:t>
+            </w:r>
+          </w:p>
+          <w:p>
+            <w:pPr>
+              <w:pStyle w:val="Normal"/>
+              <w:ind w:hanging="0"/>
+              <w:rPr>
+                <w:i w:val="false"/>
+                <w:i w:val="false"/>
+                <w:iCs w:val="false"/>
+              </w:rPr>
+            </w:pPr>
+            <w:r>
+              <w:rPr>
+                <w:i w:val="false"/>
+                <w:iCs w:val="false"/>
+              </w:rPr>
+              <w:t>$ gedit /var/www/index.html</w:t>
+            </w:r>
+          </w:p>
+          <w:p>
+            <w:pPr>
+              <w:pStyle w:val="Normal"/>
+              <w:ind w:hanging="0"/>
+              <w:rPr>
+                <w:i w:val="false"/>
+                <w:i w:val="false"/>
+                <w:iCs w:val="false"/>
+              </w:rPr>
+            </w:pPr>
+            <w:r>
+              <w:rPr>
+                <w:i w:val="false"/>
+                <w:iCs w:val="false"/>
+              </w:rPr>
+            </w:r>
+          </w:p>
+          <w:p>
+            <w:pPr>
+              <w:pStyle w:val="Normal"/>
+              <w:ind w:hanging="0"/>
+              <w:rPr>
+                <w:i w:val="false"/>
+                <w:i w:val="false"/>
+                <w:iCs w:val="false"/>
+              </w:rPr>
+            </w:pPr>
+            <w:r>
+              <w:rPr>
+                <w:i w:val="false"/>
+                <w:iCs w:val="false"/>
+              </w:rPr>
+              <w:t># y despues reinicio el servicio de apache2:</w:t>
+            </w:r>
+          </w:p>
+          <w:p>
+            <w:pPr>
+              <w:pStyle w:val="Normal"/>
+              <w:ind w:hanging="0"/>
+              <w:rPr>
+                <w:i w:val="false"/>
+                <w:i w:val="false"/>
+                <w:iCs w:val="false"/>
+              </w:rPr>
+            </w:pPr>
+            <w:r>
+              <w:rPr>
+                <w:i w:val="false"/>
+                <w:iCs w:val="false"/>
+              </w:rPr>
+              <w:t>$ service apache2 restart</w:t>
+            </w:r>
+          </w:p>
+          <w:p>
+            <w:pPr>
+              <w:pStyle w:val="Normal"/>
+              <w:ind w:hanging="0"/>
+              <w:rPr>
+                <w:i w:val="false"/>
+                <w:i w:val="false"/>
+                <w:iCs w:val="false"/>
+              </w:rPr>
+            </w:pPr>
+            <w:r>
+              <w:rPr>
+                <w:i w:val="false"/>
+                <w:iCs w:val="false"/>
+              </w:rPr>
+            </w:r>
+          </w:p>
+          <w:p>
+            <w:pPr>
+              <w:pStyle w:val="Normal"/>
+              <w:numPr>
+                <w:ilvl w:val="0"/>
+                <w:numId w:val="0"/>
+              </w:numPr>
+              <w:ind w:hanging="0"/>
+              <w:jc w:val="left"/>
+              <w:rPr/>
+            </w:pPr>
+            <w:r>
+              <w:rPr>
+                <w:i w:val="false"/>
+                <w:iCs w:val="false"/>
+              </w:rPr>
+              <w:t># Comunico mi direcciòn de red a mi compañero (192.168.2.5) y ella accede a la pagina localhost teclando en el browser:</w:t>
+            </w:r>
+          </w:p>
+          <w:p>
+            <w:pPr>
+              <w:pStyle w:val="Normal"/>
+              <w:numPr>
+                <w:ilvl w:val="0"/>
+                <w:numId w:val="0"/>
+              </w:numPr>
+              <w:ind w:hanging="0"/>
+              <w:jc w:val="left"/>
+              <w:rPr/>
+            </w:pPr>
+            <w:r>
+              <w:rPr>
+                <w:i w:val="false"/>
+                <w:iCs w:val="false"/>
+              </w:rPr>
+              <w:t>192.168.2.5:80</w:t>
             </w:r>
           </w:p>
         </w:tc>
@@ -1931,7 +2198,7 @@
       <w:tblPr>
         <w:tblW w:w="8644" w:type="dxa"/>
         <w:jc w:val="left"/>
-        <w:tblInd w:w="-10" w:type="dxa"/>
+        <w:tblInd w:w="-15" w:type="dxa"/>
         <w:tblBorders>
           <w:top w:val="single" w:sz="4" w:space="0" w:color="000001"/>
           <w:left w:val="single" w:sz="4" w:space="0" w:color="000001"/>
@@ -1942,7 +2209,7 @@
         </w:tblBorders>
         <w:tblCellMar>
           <w:top w:w="0" w:type="dxa"/>
-          <w:left w:w="98" w:type="dxa"/>
+          <w:left w:w="93" w:type="dxa"/>
           <w:bottom w:w="0" w:type="dxa"/>
           <w:right w:w="108" w:type="dxa"/>
         </w:tblCellMar>
@@ -1966,7 +2233,7 @@
             </w:tcBorders>
             <w:shd w:fill="auto" w:val="clear"/>
             <w:tcMar>
-              <w:left w:w="98" w:type="dxa"/>
+              <w:left w:w="93" w:type="dxa"/>
             </w:tcMar>
           </w:tcPr>
           <w:p>
@@ -1991,7 +2258,51 @@
                 <w:i w:val="false"/>
                 <w:iCs w:val="false"/>
               </w:rPr>
-              <w:t>” vamos a modificar la linea</w:t>
+              <w:t>” vamos a modificar la</w:t>
+            </w:r>
+            <w:r>
+              <w:rPr>
+                <w:i w:val="false"/>
+                <w:iCs w:val="false"/>
+              </w:rPr>
+              <w:t>s</w:t>
+            </w:r>
+            <w:r>
+              <w:rPr>
+                <w:i w:val="false"/>
+                <w:iCs w:val="false"/>
+              </w:rPr>
+              <w:t xml:space="preserve"> linea</w:t>
+            </w:r>
+            <w:r>
+              <w:rPr>
+                <w:i w:val="false"/>
+                <w:iCs w:val="false"/>
+              </w:rPr>
+              <w:t>s</w:t>
+            </w:r>
+            <w:r>
+              <w:rPr>
+                <w:i w:val="false"/>
+                <w:iCs w:val="false"/>
+              </w:rPr>
+              <w:t>:</w:t>
+            </w:r>
+          </w:p>
+          <w:p>
+            <w:pPr>
+              <w:pStyle w:val="Normal"/>
+              <w:ind w:hanging="0"/>
+              <w:rPr/>
+            </w:pPr>
+            <w:bookmarkStart w:id="3" w:name="__DdeLink__194_1854791411"/>
+            <w:bookmarkEnd w:id="3"/>
+            <w:r>
+              <w:rPr>
+                <w:i w:val="false"/>
+                <w:iCs w:val="false"/>
+              </w:rPr>
+              <w:t>NameVirtualHost *:80</w:t>
             </w:r>
           </w:p>
           <w:p>
@@ -2012,14 +2323,42 @@
             <w:pPr>
               <w:pStyle w:val="Normal"/>
               <w:ind w:hanging="0"/>
-              <w:rPr/>
-            </w:pPr>
-            <w:r>
-              <w:rPr>
-                <w:i w:val="false"/>
-                <w:iCs w:val="false"/>
-              </w:rPr>
-              <w:t># a</w:t>
+              <w:rPr>
+                <w:i w:val="false"/>
+                <w:i w:val="false"/>
+                <w:iCs w:val="false"/>
+              </w:rPr>
+            </w:pPr>
+            <w:r>
+              <w:rPr/>
+            </w:r>
+          </w:p>
+          <w:p>
+            <w:pPr>
+              <w:pStyle w:val="Normal"/>
+              <w:ind w:hanging="0"/>
+              <w:rPr/>
+            </w:pPr>
+            <w:r>
+              <w:rPr>
+                <w:i w:val="false"/>
+                <w:iCs w:val="false"/>
+              </w:rPr>
+              <w:t xml:space="preserve"># </w:t>
+            </w:r>
+            <w:r>
+              <w:rPr>
+                <w:i w:val="false"/>
+                <w:iCs w:val="false"/>
+              </w:rPr>
+              <w:t xml:space="preserve">ponendo </w:t>
+            </w:r>
+            <w:r>
+              <w:rPr>
+                <w:i w:val="false"/>
+                <w:iCs w:val="false"/>
+              </w:rPr>
+              <w:t>a:</w:t>
             </w:r>
           </w:p>
           <w:p>
@@ -2034,6 +2373,90 @@
                 <w:iCs w:val="false"/>
               </w:rPr>
               <w:t>Listen 8080</w:t>
+            </w:r>
+          </w:p>
+          <w:p>
+            <w:pPr>
+              <w:pStyle w:val="Normal"/>
+              <w:ind w:hanging="0"/>
+              <w:rPr/>
+            </w:pPr>
+            <w:r>
+              <w:rPr>
+                <w:i w:val="false"/>
+                <w:iCs w:val="false"/>
+              </w:rPr>
+              <w:t>NameVirtualHost *:8080</w:t>
+            </w:r>
+          </w:p>
+          <w:p>
+            <w:pPr>
+              <w:pStyle w:val="Normal"/>
+              <w:ind w:hanging="0"/>
+              <w:rPr>
+                <w:i w:val="false"/>
+                <w:i w:val="false"/>
+                <w:iCs w:val="false"/>
+              </w:rPr>
+            </w:pPr>
+            <w:r>
+              <w:rPr/>
+            </w:r>
+          </w:p>
+          <w:p>
+            <w:pPr>
+              <w:pStyle w:val="Normal"/>
+              <w:ind w:hanging="0"/>
+              <w:rPr/>
+            </w:pPr>
+            <w:r>
+              <w:rPr>
+                <w:i w:val="false"/>
+                <w:iCs w:val="false"/>
+              </w:rPr>
+              <w:t xml:space="preserve"># Despues modifico el fichero </w:t>
+            </w:r>
+            <w:r>
+              <w:rPr>
+                <w:i/>
+                <w:iCs/>
+              </w:rPr>
+              <w:t xml:space="preserve">/etc/apache2/sites-enabled/000-default </w:t>
+            </w:r>
+            <w:r>
+              <w:rPr>
+                <w:i w:val="false"/>
+                <w:iCs w:val="false"/>
+              </w:rPr>
+              <w:t>ponendo:</w:t>
+            </w:r>
+          </w:p>
+          <w:p>
+            <w:pPr>
+              <w:pStyle w:val="Normal"/>
+              <w:ind w:hanging="0"/>
+              <w:rPr/>
+            </w:pPr>
+            <w:r>
+              <w:rPr>
+                <w:i w:val="false"/>
+                <w:iCs w:val="false"/>
+              </w:rPr>
+              <w:t>&lt;VirtualHost *:8080&gt;</w:t>
+            </w:r>
+          </w:p>
+          <w:p>
+            <w:pPr>
+              <w:pStyle w:val="Normal"/>
+              <w:ind w:hanging="0"/>
+              <w:rPr>
+                <w:i w:val="false"/>
+                <w:i w:val="false"/>
+                <w:iCs w:val="false"/>
+              </w:rPr>
+            </w:pPr>
+            <w:r>
+              <w:rPr/>
             </w:r>
           </w:p>
           <w:p>
@@ -2091,7 +2514,7 @@
         <w:rPr/>
         <w:t xml:space="preserve">Cree una página de acceso restringido (es decir, que requiera usuario y contraseña antes de mostrarla) en </w:t>
       </w:r>
-      <w:hyperlink r:id="rId2">
+      <w:hyperlink r:id="rId3">
         <w:r>
           <w:rPr>
             <w:rStyle w:val="CollegamentoInternet"/>
@@ -2139,7 +2562,7 @@
       <w:tblPr>
         <w:tblW w:w="8644" w:type="dxa"/>
         <w:jc w:val="left"/>
-        <w:tblInd w:w="-10" w:type="dxa"/>
+        <w:tblInd w:w="-15" w:type="dxa"/>
         <w:tblBorders>
           <w:top w:val="single" w:sz="4" w:space="0" w:color="000001"/>
           <w:left w:val="single" w:sz="4" w:space="0" w:color="000001"/>
@@ -2150,7 +2573,7 @@
         </w:tblBorders>
         <w:tblCellMar>
           <w:top w:w="0" w:type="dxa"/>
-          <w:left w:w="98" w:type="dxa"/>
+          <w:left w:w="93" w:type="dxa"/>
           <w:bottom w:w="0" w:type="dxa"/>
           <w:right w:w="108" w:type="dxa"/>
         </w:tblCellMar>
@@ -2174,7 +2597,7 @@
             </w:tcBorders>
             <w:shd w:fill="auto" w:val="clear"/>
             <w:tcMar>
-              <w:left w:w="98" w:type="dxa"/>
+              <w:left w:w="93" w:type="dxa"/>
             </w:tcMar>
           </w:tcPr>
           <w:p>
@@ -2182,6 +2605,157 @@
               <w:pStyle w:val="Normal"/>
               <w:ind w:hanging="0"/>
               <w:rPr/>
+            </w:pPr>
+            <w:r>
+              <w:rPr>
+                <w:i w:val="false"/>
+                <w:iCs w:val="false"/>
+              </w:rPr>
+              <w:t xml:space="preserve"># Para restringir el accesso, </w:t>
+            </w:r>
+            <w:r>
+              <w:rPr>
+                <w:i w:val="false"/>
+                <w:iCs w:val="false"/>
+              </w:rPr>
+              <w:t>creo un fichero fuera de www que va a contener todas las cuentas de usuario</w:t>
+            </w:r>
+            <w:r>
+              <w:rPr>
+                <w:i w:val="false"/>
+                <w:iCs w:val="false"/>
+              </w:rPr>
+              <w:t xml:space="preserve">: </w:t>
+            </w:r>
+          </w:p>
+          <w:p>
+            <w:pPr>
+              <w:pStyle w:val="Normal"/>
+              <w:ind w:hanging="0"/>
+              <w:rPr/>
+            </w:pPr>
+            <w:r>
+              <w:rPr>
+                <w:i w:val="false"/>
+                <w:iCs w:val="false"/>
+              </w:rPr>
+              <w:t>$ htpasswd -c /var/passwords admin</w:t>
+            </w:r>
+          </w:p>
+          <w:p>
+            <w:pPr>
+              <w:pStyle w:val="Normal"/>
+              <w:ind w:hanging="0"/>
+              <w:rPr/>
+            </w:pPr>
+            <w:r>
+              <w:rPr>
+                <w:i w:val="false"/>
+                <w:iCs w:val="false"/>
+              </w:rPr>
+              <w:t>New Password: 1234</w:t>
+            </w:r>
+          </w:p>
+          <w:p>
+            <w:pPr>
+              <w:pStyle w:val="Normal"/>
+              <w:ind w:hanging="0"/>
+              <w:rPr>
+                <w:i w:val="false"/>
+                <w:i w:val="false"/>
+                <w:iCs w:val="false"/>
+              </w:rPr>
+            </w:pPr>
+            <w:r>
+              <w:rPr/>
+            </w:r>
+          </w:p>
+          <w:p>
+            <w:pPr>
+              <w:pStyle w:val="Normal"/>
+              <w:ind w:hanging="0"/>
+              <w:rPr/>
+            </w:pPr>
+            <w:r>
+              <w:rPr>
+                <w:i w:val="false"/>
+                <w:iCs w:val="false"/>
+              </w:rPr>
+              <w:t xml:space="preserve">#Voy a crear un directorio </w:t>
+            </w:r>
+            <w:r>
+              <w:rPr>
+                <w:i w:val="false"/>
+                <w:iCs w:val="false"/>
+              </w:rPr>
+              <w:t>por los ficheros restringidos</w:t>
+            </w:r>
+          </w:p>
+          <w:p>
+            <w:pPr>
+              <w:pStyle w:val="Normal"/>
+              <w:ind w:hanging="0"/>
+              <w:rPr/>
+            </w:pPr>
+            <w:r>
+              <w:rPr>
+                <w:i w:val="false"/>
+                <w:iCs w:val="false"/>
+              </w:rPr>
+              <w:t>$ mkdir /var/www/restringida</w:t>
+            </w:r>
+          </w:p>
+          <w:p>
+            <w:pPr>
+              <w:pStyle w:val="Normal"/>
+              <w:ind w:hanging="0"/>
+              <w:rPr>
+                <w:i w:val="false"/>
+                <w:i w:val="false"/>
+                <w:iCs w:val="false"/>
+              </w:rPr>
+            </w:pPr>
+            <w:r>
+              <w:rPr/>
+            </w:r>
+          </w:p>
+          <w:p>
+            <w:pPr>
+              <w:pStyle w:val="Normal"/>
+              <w:ind w:hanging="0"/>
+              <w:rPr/>
+            </w:pPr>
+            <w:r>
+              <w:rPr>
+                <w:i w:val="false"/>
+                <w:iCs w:val="false"/>
+              </w:rPr>
+              <w:t xml:space="preserve"># Creo el fichero </w:t>
+            </w:r>
+            <w:r>
+              <w:rPr>
+                <w:i/>
+                <w:iCs/>
+              </w:rPr>
+              <w:t xml:space="preserve">.htaccess </w:t>
+            </w:r>
+            <w:r>
+              <w:rPr>
+                <w:i w:val="false"/>
+                <w:iCs w:val="false"/>
+              </w:rPr>
+              <w:t>en el directorio restringido con:</w:t>
+            </w:r>
+          </w:p>
+          <w:p>
+            <w:pPr>
+              <w:pStyle w:val="Normal"/>
+              <w:ind w:hanging="0"/>
+              <w:rPr>
+                <w:i w:val="false"/>
+                <w:i w:val="false"/>
+                <w:iCs w:val="false"/>
+              </w:rPr>
             </w:pPr>
             <w:r>
               <w:rPr/>
@@ -2200,8 +2774,8 @@
       </w:r>
     </w:p>
     <w:sectPr>
-      <w:headerReference w:type="default" r:id="rId3"/>
-      <w:footerReference w:type="default" r:id="rId4"/>
+      <w:headerReference w:type="default" r:id="rId4"/>
+      <w:footerReference w:type="default" r:id="rId5"/>
       <w:type w:val="nextPage"/>
       <w:pgSz w:w="11906" w:h="16838"/>
       <w:pgMar w:left="1701" w:right="1701" w:header="708" w:top="1417" w:footer="708" w:bottom="1417" w:gutter="0"/>
@@ -4001,6 +4575,13 @@
       <w:lang w:val="en-US"/>
     </w:rPr>
   </w:style>
+  <w:style w:type="character" w:styleId="ListLabel7">
+    <w:name w:val="ListLabel 7"/>
+    <w:qFormat/>
+    <w:rPr>
+      <w:lang w:val="en-US"/>
+    </w:rPr>
+  </w:style>
   <w:style w:type="paragraph" w:styleId="Titolo">
     <w:name w:val="Titolo"/>
     <w:basedOn w:val="Normal"/>

</xml_diff>

<commit_message>
Completed the first practical session
</commit_message>
<xml_diff>
--- a/Practica/P1/EntregableP1-FR-15_16.docx
+++ b/Practica/P1/EntregableP1-FR-15_16.docx
@@ -88,7 +88,7 @@
       <w:tblPr>
         <w:tblW w:w="8644" w:type="dxa"/>
         <w:jc w:val="left"/>
-        <w:tblInd w:w="-20" w:type="dxa"/>
+        <w:tblInd w:w="-35" w:type="dxa"/>
         <w:tblBorders>
           <w:top w:val="single" w:sz="4" w:space="0" w:color="000001"/>
           <w:left w:val="single" w:sz="4" w:space="0" w:color="000001"/>
@@ -99,7 +99,7 @@
         </w:tblBorders>
         <w:tblCellMar>
           <w:top w:w="0" w:type="dxa"/>
-          <w:left w:w="88" w:type="dxa"/>
+          <w:left w:w="73" w:type="dxa"/>
           <w:bottom w:w="0" w:type="dxa"/>
           <w:right w:w="108" w:type="dxa"/>
         </w:tblCellMar>
@@ -123,7 +123,7 @@
             </w:tcBorders>
             <w:shd w:fill="auto" w:val="clear"/>
             <w:tcMar>
-              <w:left w:w="88" w:type="dxa"/>
+              <w:left w:w="73" w:type="dxa"/>
             </w:tcMar>
           </w:tcPr>
           <w:p>
@@ -258,7 +258,7 @@
       <w:tblPr>
         <w:tblW w:w="8644" w:type="dxa"/>
         <w:jc w:val="left"/>
-        <w:tblInd w:w="-20" w:type="dxa"/>
+        <w:tblInd w:w="-35" w:type="dxa"/>
         <w:tblBorders>
           <w:top w:val="single" w:sz="4" w:space="0" w:color="000001"/>
           <w:left w:val="single" w:sz="4" w:space="0" w:color="000001"/>
@@ -269,7 +269,7 @@
         </w:tblBorders>
         <w:tblCellMar>
           <w:top w:w="0" w:type="dxa"/>
-          <w:left w:w="88" w:type="dxa"/>
+          <w:left w:w="73" w:type="dxa"/>
           <w:bottom w:w="0" w:type="dxa"/>
           <w:right w:w="108" w:type="dxa"/>
         </w:tblCellMar>
@@ -293,7 +293,7 @@
             </w:tcBorders>
             <w:shd w:fill="auto" w:val="clear"/>
             <w:tcMar>
-              <w:left w:w="88" w:type="dxa"/>
+              <w:left w:w="73" w:type="dxa"/>
             </w:tcMar>
           </w:tcPr>
           <w:p>
@@ -399,7 +399,7 @@
       <w:tblPr>
         <w:tblW w:w="8644" w:type="dxa"/>
         <w:jc w:val="left"/>
-        <w:tblInd w:w="-20" w:type="dxa"/>
+        <w:tblInd w:w="-35" w:type="dxa"/>
         <w:tblBorders>
           <w:top w:val="single" w:sz="4" w:space="0" w:color="000001"/>
           <w:left w:val="single" w:sz="4" w:space="0" w:color="000001"/>
@@ -410,7 +410,7 @@
         </w:tblBorders>
         <w:tblCellMar>
           <w:top w:w="0" w:type="dxa"/>
-          <w:left w:w="88" w:type="dxa"/>
+          <w:left w:w="73" w:type="dxa"/>
           <w:bottom w:w="0" w:type="dxa"/>
           <w:right w:w="108" w:type="dxa"/>
         </w:tblCellMar>
@@ -434,7 +434,7 @@
             </w:tcBorders>
             <w:shd w:fill="auto" w:val="clear"/>
             <w:tcMar>
-              <w:left w:w="88" w:type="dxa"/>
+              <w:left w:w="73" w:type="dxa"/>
             </w:tcMar>
           </w:tcPr>
           <w:p>
@@ -661,7 +661,7 @@
       <w:tblPr>
         <w:tblW w:w="8644" w:type="dxa"/>
         <w:jc w:val="left"/>
-        <w:tblInd w:w="-20" w:type="dxa"/>
+        <w:tblInd w:w="-35" w:type="dxa"/>
         <w:tblBorders>
           <w:top w:val="single" w:sz="4" w:space="0" w:color="000001"/>
           <w:left w:val="single" w:sz="4" w:space="0" w:color="000001"/>
@@ -672,7 +672,7 @@
         </w:tblBorders>
         <w:tblCellMar>
           <w:top w:w="0" w:type="dxa"/>
-          <w:left w:w="88" w:type="dxa"/>
+          <w:left w:w="73" w:type="dxa"/>
           <w:bottom w:w="0" w:type="dxa"/>
           <w:right w:w="108" w:type="dxa"/>
         </w:tblCellMar>
@@ -696,7 +696,7 @@
             </w:tcBorders>
             <w:shd w:fill="auto" w:val="clear"/>
             <w:tcMar>
-              <w:left w:w="88" w:type="dxa"/>
+              <w:left w:w="73" w:type="dxa"/>
             </w:tcMar>
           </w:tcPr>
           <w:p>
@@ -874,7 +874,7 @@
       <w:tblPr>
         <w:tblW w:w="8644" w:type="dxa"/>
         <w:jc w:val="left"/>
-        <w:tblInd w:w="-20" w:type="dxa"/>
+        <w:tblInd w:w="-35" w:type="dxa"/>
         <w:tblBorders>
           <w:top w:val="single" w:sz="4" w:space="0" w:color="000001"/>
           <w:left w:val="single" w:sz="4" w:space="0" w:color="000001"/>
@@ -885,7 +885,7 @@
         </w:tblBorders>
         <w:tblCellMar>
           <w:top w:w="0" w:type="dxa"/>
-          <w:left w:w="88" w:type="dxa"/>
+          <w:left w:w="73" w:type="dxa"/>
           <w:bottom w:w="0" w:type="dxa"/>
           <w:right w:w="108" w:type="dxa"/>
         </w:tblCellMar>
@@ -909,7 +909,7 @@
             </w:tcBorders>
             <w:shd w:fill="auto" w:val="clear"/>
             <w:tcMar>
-              <w:left w:w="88" w:type="dxa"/>
+              <w:left w:w="73" w:type="dxa"/>
             </w:tcMar>
           </w:tcPr>
           <w:p>
@@ -1075,7 +1075,7 @@
       <w:tblPr>
         <w:tblW w:w="8644" w:type="dxa"/>
         <w:jc w:val="left"/>
-        <w:tblInd w:w="-20" w:type="dxa"/>
+        <w:tblInd w:w="-35" w:type="dxa"/>
         <w:tblBorders>
           <w:top w:val="single" w:sz="4" w:space="0" w:color="000001"/>
           <w:left w:val="single" w:sz="4" w:space="0" w:color="000001"/>
@@ -1086,7 +1086,7 @@
         </w:tblBorders>
         <w:tblCellMar>
           <w:top w:w="0" w:type="dxa"/>
-          <w:left w:w="88" w:type="dxa"/>
+          <w:left w:w="73" w:type="dxa"/>
           <w:bottom w:w="0" w:type="dxa"/>
           <w:right w:w="108" w:type="dxa"/>
         </w:tblCellMar>
@@ -1110,7 +1110,7 @@
             </w:tcBorders>
             <w:shd w:fill="auto" w:val="clear"/>
             <w:tcMar>
-              <w:left w:w="88" w:type="dxa"/>
+              <w:left w:w="73" w:type="dxa"/>
             </w:tcMar>
           </w:tcPr>
           <w:p>
@@ -1263,7 +1263,21 @@
                 <w:i w:val="false"/>
                 <w:iCs w:val="false"/>
               </w:rPr>
-              <w:t>#Despues de cada modifica se debe reiniciar el servicio xinetd con:</w:t>
+              <w:t>#Despues de cada modifica se debe reiniciar los servicios con:</w:t>
+            </w:r>
+          </w:p>
+          <w:p>
+            <w:pPr>
+              <w:pStyle w:val="Normal"/>
+              <w:ind w:hanging="0"/>
+              <w:rPr/>
+            </w:pPr>
+            <w:r>
+              <w:rPr>
+                <w:i w:val="false"/>
+                <w:iCs w:val="false"/>
+              </w:rPr>
+              <w:t>$ service vsftpd restart</w:t>
             </w:r>
           </w:p>
           <w:p>
@@ -1321,7 +1335,7 @@
       <w:tblPr>
         <w:tblW w:w="8644" w:type="dxa"/>
         <w:jc w:val="left"/>
-        <w:tblInd w:w="-20" w:type="dxa"/>
+        <w:tblInd w:w="-35" w:type="dxa"/>
         <w:tblBorders>
           <w:top w:val="single" w:sz="4" w:space="0" w:color="000001"/>
           <w:left w:val="single" w:sz="4" w:space="0" w:color="000001"/>
@@ -1332,7 +1346,7 @@
         </w:tblBorders>
         <w:tblCellMar>
           <w:top w:w="0" w:type="dxa"/>
-          <w:left w:w="88" w:type="dxa"/>
+          <w:left w:w="73" w:type="dxa"/>
           <w:bottom w:w="0" w:type="dxa"/>
           <w:right w:w="108" w:type="dxa"/>
         </w:tblCellMar>
@@ -1356,7 +1370,7 @@
             </w:tcBorders>
             <w:shd w:fill="auto" w:val="clear"/>
             <w:tcMar>
-              <w:left w:w="88" w:type="dxa"/>
+              <w:left w:w="73" w:type="dxa"/>
             </w:tcMar>
           </w:tcPr>
           <w:p>
@@ -1365,6 +1379,7 @@
               <w:ind w:hanging="0"/>
               <w:rPr/>
             </w:pPr>
+            <w:bookmarkStart w:id="2" w:name="__DdeLink__234_1414907624"/>
             <w:r>
               <w:rPr/>
               <w:t>$ ftp 192.168.3.2</w:t>
@@ -1388,7 +1403,79 @@
             </w:pPr>
             <w:r>
               <w:rPr/>
-              <w:t>## Da completare con screen della connessione</w:t>
+              <w:t>Connected to 192.168.3.2</w:t>
+            </w:r>
+          </w:p>
+          <w:p>
+            <w:pPr>
+              <w:pStyle w:val="Normal"/>
+              <w:ind w:hanging="0"/>
+              <w:rPr/>
+            </w:pPr>
+            <w:r>
+              <w:rPr/>
+              <w:t>220 (vsFTPd 2.3.5)</w:t>
+            </w:r>
+          </w:p>
+          <w:p>
+            <w:pPr>
+              <w:pStyle w:val="Normal"/>
+              <w:ind w:hanging="0"/>
+              <w:rPr/>
+            </w:pPr>
+            <w:r>
+              <w:rPr/>
+              <w:t>Name (192.168.3.2:administrator): telemaco</w:t>
+            </w:r>
+          </w:p>
+          <w:p>
+            <w:pPr>
+              <w:pStyle w:val="Normal"/>
+              <w:ind w:hanging="0"/>
+              <w:rPr/>
+            </w:pPr>
+            <w:r>
+              <w:rPr/>
+              <w:t>331 Please specify the password.</w:t>
+            </w:r>
+          </w:p>
+          <w:p>
+            <w:pPr>
+              <w:pStyle w:val="Normal"/>
+              <w:ind w:hanging="0"/>
+              <w:rPr/>
+            </w:pPr>
+            <w:r>
+              <w:rPr/>
+              <w:t>Password:</w:t>
+            </w:r>
+          </w:p>
+          <w:p>
+            <w:pPr>
+              <w:pStyle w:val="Normal"/>
+              <w:ind w:hanging="0"/>
+              <w:rPr/>
+            </w:pPr>
+            <w:r>
+              <w:rPr/>
+              <w:t>230 Login successful</w:t>
+            </w:r>
+          </w:p>
+          <w:p>
+            <w:pPr>
+              <w:pStyle w:val="Normal"/>
+              <w:ind w:hanging="0"/>
+              <w:rPr/>
+            </w:pPr>
+            <w:bookmarkStart w:id="3" w:name="__DdeLink__234_1414907624"/>
+            <w:r>
+              <w:rPr/>
+              <w:t>Remote s</w:t>
+            </w:r>
+            <w:bookmarkEnd w:id="3"/>
+            <w:r>
+              <w:rPr/>
+              <w:t>ystem type is UNIX.</w:t>
             </w:r>
           </w:p>
         </w:tc>
@@ -1446,7 +1533,7 @@
       <w:tblPr>
         <w:tblW w:w="8644" w:type="dxa"/>
         <w:jc w:val="left"/>
-        <w:tblInd w:w="-20" w:type="dxa"/>
+        <w:tblInd w:w="-35" w:type="dxa"/>
         <w:tblBorders>
           <w:top w:val="single" w:sz="4" w:space="0" w:color="000001"/>
           <w:left w:val="single" w:sz="4" w:space="0" w:color="000001"/>
@@ -1457,7 +1544,7 @@
         </w:tblBorders>
         <w:tblCellMar>
           <w:top w:w="0" w:type="dxa"/>
-          <w:left w:w="88" w:type="dxa"/>
+          <w:left w:w="73" w:type="dxa"/>
           <w:bottom w:w="0" w:type="dxa"/>
           <w:right w:w="108" w:type="dxa"/>
         </w:tblCellMar>
@@ -1481,7 +1568,7 @@
             </w:tcBorders>
             <w:shd w:fill="auto" w:val="clear"/>
             <w:tcMar>
-              <w:left w:w="88" w:type="dxa"/>
+              <w:left w:w="73" w:type="dxa"/>
             </w:tcMar>
           </w:tcPr>
           <w:p>
@@ -1580,7 +1667,7 @@
               <w:rPr/>
               <w:t xml:space="preserve"># </w:t>
             </w:r>
-            <w:bookmarkStart w:id="2" w:name="__DdeLink__161_816508949"/>
+            <w:bookmarkStart w:id="4" w:name="__DdeLink__161_816508949"/>
             <w:r>
               <w:rPr/>
               <w:t>Reinicio el servicio xinetd</w:t>
@@ -1592,7 +1679,7 @@
               <w:ind w:hanging="0"/>
               <w:rPr/>
             </w:pPr>
-            <w:bookmarkEnd w:id="2"/>
+            <w:bookmarkEnd w:id="4"/>
             <w:r>
               <w:rPr/>
               <w:t>$ service xinetd restart</w:t>
@@ -1639,7 +1726,7 @@
       <w:tblPr>
         <w:tblW w:w="8644" w:type="dxa"/>
         <w:jc w:val="left"/>
-        <w:tblInd w:w="-20" w:type="dxa"/>
+        <w:tblInd w:w="-35" w:type="dxa"/>
         <w:tblBorders>
           <w:top w:val="single" w:sz="4" w:space="0" w:color="000001"/>
           <w:left w:val="single" w:sz="4" w:space="0" w:color="000001"/>
@@ -1650,7 +1737,7 @@
         </w:tblBorders>
         <w:tblCellMar>
           <w:top w:w="0" w:type="dxa"/>
-          <w:left w:w="88" w:type="dxa"/>
+          <w:left w:w="73" w:type="dxa"/>
           <w:bottom w:w="0" w:type="dxa"/>
           <w:right w:w="108" w:type="dxa"/>
         </w:tblCellMar>
@@ -1674,7 +1761,7 @@
             </w:tcBorders>
             <w:shd w:fill="auto" w:val="clear"/>
             <w:tcMar>
-              <w:left w:w="88" w:type="dxa"/>
+              <w:left w:w="73" w:type="dxa"/>
             </w:tcMar>
           </w:tcPr>
           <w:p>
@@ -1827,7 +1914,7 @@
       <w:tblPr>
         <w:tblW w:w="8644" w:type="dxa"/>
         <w:jc w:val="left"/>
-        <w:tblInd w:w="-20" w:type="dxa"/>
+        <w:tblInd w:w="-35" w:type="dxa"/>
         <w:tblBorders>
           <w:top w:val="single" w:sz="4" w:space="0" w:color="000001"/>
           <w:left w:val="single" w:sz="4" w:space="0" w:color="000001"/>
@@ -1838,7 +1925,7 @@
         </w:tblBorders>
         <w:tblCellMar>
           <w:top w:w="0" w:type="dxa"/>
-          <w:left w:w="88" w:type="dxa"/>
+          <w:left w:w="73" w:type="dxa"/>
           <w:bottom w:w="0" w:type="dxa"/>
           <w:right w:w="108" w:type="dxa"/>
         </w:tblCellMar>
@@ -1862,7 +1949,7 @@
             </w:tcBorders>
             <w:shd w:fill="auto" w:val="clear"/>
             <w:tcMar>
-              <w:left w:w="88" w:type="dxa"/>
+              <w:left w:w="73" w:type="dxa"/>
             </w:tcMar>
           </w:tcPr>
           <w:p>
@@ -2180,7 +2267,7 @@
       <w:tblPr>
         <w:tblW w:w="8644" w:type="dxa"/>
         <w:jc w:val="left"/>
-        <w:tblInd w:w="-20" w:type="dxa"/>
+        <w:tblInd w:w="-35" w:type="dxa"/>
         <w:tblBorders>
           <w:top w:val="single" w:sz="4" w:space="0" w:color="000001"/>
           <w:left w:val="single" w:sz="4" w:space="0" w:color="000001"/>
@@ -2191,7 +2278,7 @@
         </w:tblBorders>
         <w:tblCellMar>
           <w:top w:w="0" w:type="dxa"/>
-          <w:left w:w="88" w:type="dxa"/>
+          <w:left w:w="73" w:type="dxa"/>
           <w:bottom w:w="0" w:type="dxa"/>
           <w:right w:w="108" w:type="dxa"/>
         </w:tblCellMar>
@@ -2215,7 +2302,7 @@
             </w:tcBorders>
             <w:shd w:fill="auto" w:val="clear"/>
             <w:tcMar>
-              <w:left w:w="88" w:type="dxa"/>
+              <w:left w:w="73" w:type="dxa"/>
             </w:tcMar>
           </w:tcPr>
           <w:p>
@@ -2249,8 +2336,8 @@
               <w:ind w:hanging="0"/>
               <w:rPr/>
             </w:pPr>
-            <w:bookmarkStart w:id="3" w:name="__DdeLink__194_1854791411"/>
-            <w:bookmarkEnd w:id="3"/>
+            <w:bookmarkStart w:id="5" w:name="__DdeLink__194_1854791411"/>
+            <w:bookmarkEnd w:id="5"/>
             <w:r>
               <w:rPr>
                 <w:i w:val="false"/>
@@ -2414,6 +2501,7 @@
               <w:ind w:hanging="0"/>
               <w:rPr/>
             </w:pPr>
+            <w:bookmarkStart w:id="6" w:name="__DdeLink__236_752976099"/>
             <w:r>
               <w:rPr>
                 <w:i w:val="false"/>
@@ -2428,6 +2516,8 @@
               <w:ind w:hanging="0"/>
               <w:rPr/>
             </w:pPr>
+            <w:bookmarkStart w:id="7" w:name="__DdeLink__236_752976099"/>
+            <w:bookmarkEnd w:id="7"/>
             <w:r>
               <w:rPr>
                 <w:i w:val="false"/>
@@ -2511,7 +2601,7 @@
       <w:tblPr>
         <w:tblW w:w="8644" w:type="dxa"/>
         <w:jc w:val="left"/>
-        <w:tblInd w:w="-20" w:type="dxa"/>
+        <w:tblInd w:w="-35" w:type="dxa"/>
         <w:tblBorders>
           <w:top w:val="single" w:sz="4" w:space="0" w:color="000001"/>
           <w:left w:val="single" w:sz="4" w:space="0" w:color="000001"/>
@@ -2522,7 +2612,7 @@
         </w:tblBorders>
         <w:tblCellMar>
           <w:top w:w="0" w:type="dxa"/>
-          <w:left w:w="88" w:type="dxa"/>
+          <w:left w:w="73" w:type="dxa"/>
           <w:bottom w:w="0" w:type="dxa"/>
           <w:right w:w="108" w:type="dxa"/>
         </w:tblCellMar>
@@ -2546,7 +2636,7 @@
             </w:tcBorders>
             <w:shd w:fill="auto" w:val="clear"/>
             <w:tcMar>
-              <w:left w:w="88" w:type="dxa"/>
+              <w:left w:w="73" w:type="dxa"/>
             </w:tcMar>
           </w:tcPr>
           <w:p>
@@ -2560,117 +2650,173 @@
                 <w:i w:val="false"/>
                 <w:iCs w:val="false"/>
               </w:rPr>
-              <w:t xml:space="preserve"># Para restringir el accesso, creo un fichero fuera de www que va a contener todas las cuentas de usuario: </w:t>
-            </w:r>
-          </w:p>
-          <w:p>
-            <w:pPr>
-              <w:pStyle w:val="Normal"/>
-              <w:ind w:hanging="0"/>
-              <w:rPr/>
-            </w:pPr>
-            <w:r>
-              <w:rPr>
-                <w:i w:val="false"/>
-                <w:iCs w:val="false"/>
-              </w:rPr>
-              <w:t>$ htpasswd -c /var/passwords admin</w:t>
-            </w:r>
-          </w:p>
-          <w:p>
-            <w:pPr>
-              <w:pStyle w:val="Normal"/>
-              <w:ind w:hanging="0"/>
-              <w:rPr/>
-            </w:pPr>
-            <w:r>
-              <w:rPr>
-                <w:i w:val="false"/>
-                <w:iCs w:val="false"/>
-              </w:rPr>
-              <w:t>New Password: 1234</w:t>
-            </w:r>
-          </w:p>
-          <w:p>
-            <w:pPr>
-              <w:pStyle w:val="Normal"/>
-              <w:ind w:hanging="0"/>
-              <w:rPr>
-                <w:i w:val="false"/>
-                <w:i w:val="false"/>
-                <w:iCs w:val="false"/>
-              </w:rPr>
-            </w:pPr>
-            <w:r>
-              <w:rPr>
-                <w:i w:val="false"/>
-                <w:iCs w:val="false"/>
-              </w:rPr>
-            </w:r>
-          </w:p>
-          <w:p>
-            <w:pPr>
-              <w:pStyle w:val="Normal"/>
-              <w:ind w:hanging="0"/>
-              <w:rPr/>
-            </w:pPr>
-            <w:r>
-              <w:rPr>
-                <w:i w:val="false"/>
-                <w:iCs w:val="false"/>
-              </w:rPr>
-              <w:t>#Voy a crear un directorio por los ficheros restringidos</w:t>
-            </w:r>
-          </w:p>
-          <w:p>
-            <w:pPr>
-              <w:pStyle w:val="Normal"/>
-              <w:ind w:hanging="0"/>
-              <w:rPr/>
-            </w:pPr>
-            <w:r>
-              <w:rPr>
-                <w:i w:val="false"/>
-                <w:iCs w:val="false"/>
-              </w:rPr>
-              <w:t>$ mkdir /var/www/restringida</w:t>
-            </w:r>
-          </w:p>
-          <w:p>
-            <w:pPr>
-              <w:pStyle w:val="Normal"/>
-              <w:ind w:hanging="0"/>
-              <w:rPr>
-                <w:i w:val="false"/>
-                <w:i w:val="false"/>
-                <w:iCs w:val="false"/>
-              </w:rPr>
-            </w:pPr>
-            <w:r>
-              <w:rPr>
-                <w:i w:val="false"/>
-                <w:iCs w:val="false"/>
-              </w:rPr>
-            </w:r>
-          </w:p>
-          <w:p>
-            <w:pPr>
-              <w:pStyle w:val="Normal"/>
-              <w:ind w:hanging="0"/>
-              <w:rPr/>
-            </w:pPr>
-            <w:r>
-              <w:rPr>
-                <w:i w:val="false"/>
-                <w:iCs w:val="false"/>
-              </w:rPr>
-              <w:t xml:space="preserve"># Creo el fichero </w:t>
+              <w:t xml:space="preserve"># Voy a modificar al fichero </w:t>
             </w:r>
             <w:r>
               <w:rPr>
                 <w:i/>
                 <w:iCs/>
               </w:rPr>
+              <w:t>/etc/apache2/sites-enabled/000-default</w:t>
+            </w:r>
+            <w:r>
+              <w:rPr>
+                <w:i w:val="false"/>
+                <w:iCs w:val="false"/>
+              </w:rPr>
+              <w:t xml:space="preserve"> ponendo en &lt;Directory /var/www/&gt;</w:t>
+            </w:r>
+          </w:p>
+          <w:p>
+            <w:pPr>
+              <w:pStyle w:val="Normal"/>
+              <w:ind w:hanging="0"/>
+              <w:rPr/>
+            </w:pPr>
+            <w:r>
+              <w:rPr>
+                <w:i w:val="false"/>
+                <w:iCs w:val="false"/>
+              </w:rPr>
+              <w:t>AllowOverride all</w:t>
+            </w:r>
+          </w:p>
+          <w:p>
+            <w:pPr>
+              <w:pStyle w:val="Normal"/>
+              <w:ind w:hanging="0"/>
+              <w:rPr>
+                <w:i w:val="false"/>
+                <w:i w:val="false"/>
+                <w:iCs w:val="false"/>
+              </w:rPr>
+            </w:pPr>
+            <w:r>
+              <w:rPr/>
+            </w:r>
+          </w:p>
+          <w:p>
+            <w:pPr>
+              <w:pStyle w:val="Normal"/>
+              <w:ind w:hanging="0"/>
+              <w:rPr/>
+            </w:pPr>
+            <w:r>
+              <w:rPr>
+                <w:i w:val="false"/>
+                <w:iCs w:val="false"/>
+              </w:rPr>
+              <w:t xml:space="preserve"># Para restringir el accesso, creo un fichero fuera de www que va a contener todas las cuentas de usuario: </w:t>
+            </w:r>
+          </w:p>
+          <w:p>
+            <w:pPr>
+              <w:pStyle w:val="Normal"/>
+              <w:ind w:hanging="0"/>
+              <w:rPr/>
+            </w:pPr>
+            <w:r>
+              <w:rPr>
+                <w:i w:val="false"/>
+                <w:iCs w:val="false"/>
+              </w:rPr>
+              <w:t>$ htpasswd -c /var/passwords admin</w:t>
+            </w:r>
+          </w:p>
+          <w:p>
+            <w:pPr>
+              <w:pStyle w:val="Normal"/>
+              <w:ind w:hanging="0"/>
+              <w:rPr/>
+            </w:pPr>
+            <w:r>
+              <w:rPr>
+                <w:i w:val="false"/>
+                <w:iCs w:val="false"/>
+              </w:rPr>
+              <w:t>New Password: 1234</w:t>
+            </w:r>
+          </w:p>
+          <w:p>
+            <w:pPr>
+              <w:pStyle w:val="Normal"/>
+              <w:ind w:hanging="0"/>
+              <w:rPr>
+                <w:i w:val="false"/>
+                <w:i w:val="false"/>
+                <w:iCs w:val="false"/>
+              </w:rPr>
+            </w:pPr>
+            <w:r>
+              <w:rPr>
+                <w:i w:val="false"/>
+                <w:iCs w:val="false"/>
+              </w:rPr>
+            </w:r>
+          </w:p>
+          <w:p>
+            <w:pPr>
+              <w:pStyle w:val="Normal"/>
+              <w:ind w:hanging="0"/>
+              <w:rPr/>
+            </w:pPr>
+            <w:r>
+              <w:rPr>
+                <w:i w:val="false"/>
+                <w:iCs w:val="false"/>
+              </w:rPr>
+              <w:t># Voy a crear un directorio por los ficheros restringidos</w:t>
+            </w:r>
+          </w:p>
+          <w:p>
+            <w:pPr>
+              <w:pStyle w:val="Normal"/>
+              <w:ind w:hanging="0"/>
+              <w:rPr/>
+            </w:pPr>
+            <w:r>
+              <w:rPr>
+                <w:i w:val="false"/>
+                <w:iCs w:val="false"/>
+              </w:rPr>
+              <w:t>$ mkdir /var/www/restringida</w:t>
+            </w:r>
+          </w:p>
+          <w:p>
+            <w:pPr>
+              <w:pStyle w:val="Normal"/>
+              <w:ind w:hanging="0"/>
+              <w:rPr>
+                <w:i w:val="false"/>
+                <w:i w:val="false"/>
+                <w:iCs w:val="false"/>
+              </w:rPr>
+            </w:pPr>
+            <w:r>
+              <w:rPr>
+                <w:i w:val="false"/>
+                <w:iCs w:val="false"/>
+              </w:rPr>
+            </w:r>
+          </w:p>
+          <w:p>
+            <w:pPr>
+              <w:pStyle w:val="Normal"/>
+              <w:ind w:hanging="0"/>
+              <w:rPr/>
+            </w:pPr>
+            <w:r>
+              <w:rPr>
+                <w:i w:val="false"/>
+                <w:iCs w:val="false"/>
+              </w:rPr>
+              <w:t xml:space="preserve"># Creo el fichero </w:t>
+            </w:r>
+            <w:r>
+              <w:rPr>
+                <w:i/>
+                <w:iCs/>
+              </w:rPr>
               <w:t xml:space="preserve">.htaccess </w:t>
             </w:r>
             <w:r>
@@ -2696,23 +2842,145 @@
                 <w:i w:val="false"/>
                 <w:iCs w:val="false"/>
               </w:rPr>
-            </w:r>
-          </w:p>
-          <w:p>
-            <w:pPr>
-              <w:pStyle w:val="Normal"/>
-              <w:ind w:hanging="0"/>
-              <w:rPr>
-                <w:i w:val="false"/>
-                <w:i w:val="false"/>
-                <w:iCs w:val="false"/>
-              </w:rPr>
-            </w:pPr>
-            <w:r>
-              <w:rPr>
-                <w:i w:val="false"/>
-                <w:iCs w:val="false"/>
-              </w:rPr>
+              <w:t>$ nano /var/www/restringida/.htaccess</w:t>
+            </w:r>
+          </w:p>
+          <w:p>
+            <w:pPr>
+              <w:pStyle w:val="Normal"/>
+              <w:ind w:hanging="0"/>
+              <w:rPr>
+                <w:i w:val="false"/>
+                <w:i w:val="false"/>
+                <w:iCs w:val="false"/>
+              </w:rPr>
+            </w:pPr>
+            <w:r>
+              <w:rPr>
+                <w:i w:val="false"/>
+                <w:iCs w:val="false"/>
+              </w:rPr>
+            </w:r>
+          </w:p>
+          <w:p>
+            <w:pPr>
+              <w:pStyle w:val="Normal"/>
+              <w:ind w:hanging="0"/>
+              <w:rPr>
+                <w:i w:val="false"/>
+                <w:i w:val="false"/>
+                <w:iCs w:val="false"/>
+              </w:rPr>
+            </w:pPr>
+            <w:r>
+              <w:rPr>
+                <w:i w:val="false"/>
+                <w:iCs w:val="false"/>
+              </w:rPr>
+              <w:t>AuthUserFile /var/passwords</w:t>
+            </w:r>
+          </w:p>
+          <w:p>
+            <w:pPr>
+              <w:pStyle w:val="Normal"/>
+              <w:ind w:hanging="0"/>
+              <w:rPr>
+                <w:i w:val="false"/>
+                <w:i w:val="false"/>
+                <w:iCs w:val="false"/>
+              </w:rPr>
+            </w:pPr>
+            <w:r>
+              <w:rPr>
+                <w:i w:val="false"/>
+                <w:iCs w:val="false"/>
+              </w:rPr>
+              <w:t>AuthName “Please login:”</w:t>
+            </w:r>
+          </w:p>
+          <w:p>
+            <w:pPr>
+              <w:pStyle w:val="Normal"/>
+              <w:ind w:hanging="0"/>
+              <w:rPr>
+                <w:i w:val="false"/>
+                <w:i w:val="false"/>
+                <w:iCs w:val="false"/>
+              </w:rPr>
+            </w:pPr>
+            <w:r>
+              <w:rPr>
+                <w:i w:val="false"/>
+                <w:iCs w:val="false"/>
+              </w:rPr>
+              <w:t>AuthType Basic</w:t>
+            </w:r>
+          </w:p>
+          <w:p>
+            <w:pPr>
+              <w:pStyle w:val="Normal"/>
+              <w:ind w:hanging="0"/>
+              <w:rPr>
+                <w:i w:val="false"/>
+                <w:i w:val="false"/>
+                <w:iCs w:val="false"/>
+              </w:rPr>
+            </w:pPr>
+            <w:r>
+              <w:rPr>
+                <w:i w:val="false"/>
+                <w:iCs w:val="false"/>
+              </w:rPr>
+              <w:t>require valid-user</w:t>
+            </w:r>
+          </w:p>
+          <w:p>
+            <w:pPr>
+              <w:pStyle w:val="Normal"/>
+              <w:ind w:hanging="0"/>
+              <w:rPr>
+                <w:i w:val="false"/>
+                <w:i w:val="false"/>
+                <w:iCs w:val="false"/>
+              </w:rPr>
+            </w:pPr>
+            <w:r>
+              <w:rPr>
+                <w:i w:val="false"/>
+                <w:iCs w:val="false"/>
+              </w:rPr>
+            </w:r>
+          </w:p>
+          <w:p>
+            <w:pPr>
+              <w:pStyle w:val="Normal"/>
+              <w:ind w:hanging="0"/>
+              <w:rPr/>
+            </w:pPr>
+            <w:r>
+              <w:rPr>
+                <w:i w:val="false"/>
+                <w:iCs w:val="false"/>
+              </w:rPr>
+              <w:t># y despues vamos a reiniciar el servicio de apache2</w:t>
+            </w:r>
+          </w:p>
+          <w:p>
+            <w:pPr>
+              <w:pStyle w:val="Normal"/>
+              <w:ind w:hanging="0"/>
+              <w:rPr>
+                <w:i w:val="false"/>
+                <w:i w:val="false"/>
+                <w:iCs w:val="false"/>
+              </w:rPr>
+            </w:pPr>
+            <w:r>
+              <w:rPr>
+                <w:i w:val="false"/>
+                <w:iCs w:val="false"/>
+              </w:rPr>
+              <w:t>$ service apache2 restart</w:t>
             </w:r>
           </w:p>
         </w:tc>
@@ -2761,7 +3029,7 @@
       <w:fldChar w:fldCharType="separate"/>
     </w:r>
     <w:r>
-      <w:t>4</w:t>
+      <w:t>2</w:t>
     </w:r>
     <w:r>
       <w:fldChar w:fldCharType="end"/>
@@ -4543,6 +4811,27 @@
       <w:lang w:val="en-US"/>
     </w:rPr>
   </w:style>
+  <w:style w:type="character" w:styleId="ListLabel9">
+    <w:name w:val="ListLabel 9"/>
+    <w:qFormat/>
+    <w:rPr>
+      <w:lang w:val="en-US"/>
+    </w:rPr>
+  </w:style>
+  <w:style w:type="character" w:styleId="ListLabel10">
+    <w:name w:val="ListLabel 10"/>
+    <w:qFormat/>
+    <w:rPr>
+      <w:lang w:val="en-US"/>
+    </w:rPr>
+  </w:style>
+  <w:style w:type="character" w:styleId="ListLabel11">
+    <w:name w:val="ListLabel 11"/>
+    <w:qFormat/>
+    <w:rPr>
+      <w:lang w:val="en-US"/>
+    </w:rPr>
+  </w:style>
   <w:style w:type="paragraph" w:styleId="Titolo">
     <w:name w:val="Titolo"/>
     <w:basedOn w:val="Normal"/>

</xml_diff>